<commit_message>
Update Uputstvo za pokretanje.docx
</commit_message>
<xml_diff>
--- a/Uputstvo za pokretanje.docx
+++ b/Uputstvo za pokretanje.docx
@@ -30,14 +30,9 @@
     <w:p>
       <w:pPr>
         <w:pStyle w:val="ListParagraph"/>
-        <w:numPr>
-          <w:ilvl w:val="0"/>
-          <w:numId w:val="6"/>
-        </w:numPr>
-      </w:pPr>
-      <w:r>
-        <w:t>Kod je izdeljen na segmente. Poželjno je pokrenuti jedan po jedan deo.</w:t>
-      </w:r>
+      </w:pPr>
+      <w:bookmarkStart w:id="0" w:name="_GoBack"/>
+      <w:bookmarkEnd w:id="0"/>
     </w:p>
     <w:p>
       <w:pPr>
@@ -66,15 +61,7 @@
         <w:t>actual_adopcio_en</w:t>
       </w:r>
       <w:r>
-        <w:t>.csv file, pa pokrenuti kod ili promeniti naziv fajla</w:t>
-      </w:r>
-      <w:r>
-        <w:t>,</w:t>
-      </w:r>
-      <w:bookmarkStart w:id="0" w:name="_GoBack"/>
-      <w:bookmarkEnd w:id="0"/>
-      <w:r>
-        <w:t xml:space="preserve"> jer nastaje problem kad se izmenjene vrednosti čuvaju u već postojeći csv.</w:t>
+        <w:t>.csv file, pa pokrenuti kod ili promeniti naziv fajla, jer nastaje problem kad se izmenjene vrednosti čuvaju u već postojeći csv.</w:t>
       </w:r>
     </w:p>
     <w:sectPr>

</xml_diff>